<commit_message>
Final documents for level 5
+Added documents and distributed on maps for level 5
=Fixed bug on which you can still input into computer after you leave.
=Made levels load into each other rather than to main menu.
=Minor bug fixes.
</commit_message>
<xml_diff>
--- a/Blender assets/Games Design Document - Insomnia Nightmare.docx
+++ b/Blender assets/Games Design Document - Insomnia Nightmare.docx
@@ -1,6 +1,6 @@
 
 <file path=word/document.xml><?xml version="1.0" encoding="utf-8"?>
-<w:document xmlns:wpc="http://schemas.microsoft.com/office/word/2010/wordprocessingCanvas" xmlns:cx="http://schemas.microsoft.com/office/drawing/2014/chartex" xmlns:cx1="http://schemas.microsoft.com/office/drawing/2015/9/8/chartex" xmlns:cx2="http://schemas.microsoft.com/office/drawing/2015/10/21/chartex" xmlns:cx3="http://schemas.microsoft.com/office/drawing/2016/5/9/chartex" xmlns:cx4="http://schemas.microsoft.com/office/drawing/2016/5/10/chartex" xmlns:cx5="http://schemas.microsoft.com/office/drawing/2016/5/11/chartex" xmlns:cx6="http://schemas.microsoft.com/office/drawing/2016/5/12/chartex" xmlns:cx7="http://schemas.microsoft.com/office/drawing/2016/5/13/chartex" xmlns:cx8="http://schemas.microsoft.com/office/drawing/2016/5/14/chartex" xmlns:mc="http://schemas.openxmlformats.org/markup-compatibility/2006" xmlns:aink="http://schemas.microsoft.com/office/drawing/2016/ink" xmlns:am3d="http://schemas.microsoft.com/office/drawing/2017/model3d" xmlns:o="urn:schemas-microsoft-com:office:office" xmlns:oel="http://schemas.microsoft.com/office/2019/extlst" xmlns:r="http://schemas.openxmlformats.org/officeDocument/2006/relationships" xmlns:m="http://schemas.openxmlformats.org/officeDocument/2006/math" xmlns:v="urn:schemas-microsoft-com:vml" xmlns:wp14="http://schemas.microsoft.com/office/word/2010/wordprocessingDrawing" xmlns:wp="http://schemas.openxmlformats.org/drawingml/2006/wordprocessingDrawing" xmlns:w10="urn:schemas-microsoft-com:office:word" xmlns:w="http://schemas.openxmlformats.org/wordprocessingml/2006/main" xmlns:w14="http://schemas.microsoft.com/office/word/2010/wordml" xmlns:w15="http://schemas.microsoft.com/office/word/2012/wordml" xmlns:w16cex="http://schemas.microsoft.com/office/word/2018/wordml/cex" xmlns:w16cid="http://schemas.microsoft.com/office/word/2016/wordml/cid" xmlns:w16="http://schemas.microsoft.com/office/word/2018/wordml" xmlns:w16du="http://schemas.microsoft.com/office/word/2023/wordml/word16du" xmlns:w16sdtdh="http://schemas.microsoft.com/office/word/2020/wordml/sdtdatahash" xmlns:w16se="http://schemas.microsoft.com/office/word/2015/wordml/symex" xmlns:wpg="http://schemas.microsoft.com/office/word/2010/wordprocessingGroup" xmlns:wpi="http://schemas.microsoft.com/office/word/2010/wordprocessingInk" xmlns:wne="http://schemas.microsoft.com/office/word/2006/wordml" xmlns:wps="http://schemas.microsoft.com/office/word/2010/wordprocessingShape" mc:Ignorable="w14 w15 w16se w16cid w16 w16cex w16sdtdh w16du wp14">
+<w:document xmlns:wpc="http://schemas.microsoft.com/office/word/2010/wordprocessingCanvas" xmlns:cx="http://schemas.microsoft.com/office/drawing/2014/chartex" xmlns:cx1="http://schemas.microsoft.com/office/drawing/2015/9/8/chartex" xmlns:cx2="http://schemas.microsoft.com/office/drawing/2015/10/21/chartex" xmlns:cx3="http://schemas.microsoft.com/office/drawing/2016/5/9/chartex" xmlns:cx4="http://schemas.microsoft.com/office/drawing/2016/5/10/chartex" xmlns:cx5="http://schemas.microsoft.com/office/drawing/2016/5/11/chartex" xmlns:cx6="http://schemas.microsoft.com/office/drawing/2016/5/12/chartex" xmlns:cx7="http://schemas.microsoft.com/office/drawing/2016/5/13/chartex" xmlns:cx8="http://schemas.microsoft.com/office/drawing/2016/5/14/chartex" xmlns:mc="http://schemas.openxmlformats.org/markup-compatibility/2006" xmlns:aink="http://schemas.microsoft.com/office/drawing/2016/ink" xmlns:am3d="http://schemas.microsoft.com/office/drawing/2017/model3d" xmlns:o="urn:schemas-microsoft-com:office:office" xmlns:oel="http://schemas.microsoft.com/office/2019/extlst" xmlns:r="http://schemas.openxmlformats.org/officeDocument/2006/relationships" xmlns:m="http://schemas.openxmlformats.org/officeDocument/2006/math" xmlns:v="urn:schemas-microsoft-com:vml" xmlns:wp14="http://schemas.microsoft.com/office/word/2010/wordprocessingDrawing" xmlns:wp="http://schemas.openxmlformats.org/drawingml/2006/wordprocessingDrawing" xmlns:w10="urn:schemas-microsoft-com:office:word" xmlns:w="http://schemas.openxmlformats.org/wordprocessingml/2006/main" xmlns:w14="http://schemas.microsoft.com/office/word/2010/wordml" xmlns:w15="http://schemas.microsoft.com/office/word/2012/wordml" xmlns:w16cex="http://schemas.microsoft.com/office/word/2018/wordml/cex" xmlns:w16cid="http://schemas.microsoft.com/office/word/2016/wordml/cid" xmlns:w16="http://schemas.microsoft.com/office/word/2018/wordml" xmlns:w16du="http://schemas.microsoft.com/office/word/2023/wordml/word16du" xmlns:w16sdtdh="http://schemas.microsoft.com/office/word/2020/wordml/sdtdatahash" xmlns:w16sdtfl="http://schemas.microsoft.com/office/word/2024/wordml/sdtformatlock" xmlns:w16se="http://schemas.microsoft.com/office/word/2015/wordml/symex" xmlns:wpg="http://schemas.microsoft.com/office/word/2010/wordprocessingGroup" xmlns:wpi="http://schemas.microsoft.com/office/word/2010/wordprocessingInk" xmlns:wne="http://schemas.microsoft.com/office/word/2006/wordml" xmlns:wps="http://schemas.microsoft.com/office/word/2010/wordprocessingShape" mc:Ignorable="w14 w15 w16se w16cid w16 w16cex w16sdtdh w16sdtfl w16du wp14">
   <w:body>
     <w:p>
       <w:pPr>
@@ -7551,7 +7551,7 @@
         </w:rPr>
         <w:lastRenderedPageBreak/>
         <w:drawing>
-          <wp:anchor distT="0" distB="0" distL="114300" distR="114300" simplePos="0" relativeHeight="251684864" behindDoc="1" locked="0" layoutInCell="1" allowOverlap="1" wp14:anchorId="19718710" wp14:editId="362D2244">
+          <wp:anchor distT="0" distB="0" distL="114300" distR="114300" simplePos="0" relativeHeight="251684864" behindDoc="1" locked="0" layoutInCell="1" allowOverlap="1" wp14:anchorId="19718710" wp14:editId="6460E031">
             <wp:simplePos x="0" y="0"/>
             <wp:positionH relativeFrom="margin">
               <wp:align>left</wp:align>
@@ -7954,7 +7954,7 @@
           <w:noProof/>
         </w:rPr>
         <w:drawing>
-          <wp:anchor distT="0" distB="0" distL="114300" distR="114300" simplePos="0" relativeHeight="251686912" behindDoc="1" locked="0" layoutInCell="1" allowOverlap="1" wp14:anchorId="27C5D52F" wp14:editId="10F58648">
+          <wp:anchor distT="0" distB="0" distL="114300" distR="114300" simplePos="0" relativeHeight="251686912" behindDoc="1" locked="0" layoutInCell="1" allowOverlap="1" wp14:anchorId="27C5D52F" wp14:editId="1E6D5BA1">
             <wp:simplePos x="0" y="0"/>
             <wp:positionH relativeFrom="column">
               <wp:posOffset>2999740</wp:posOffset>
@@ -9107,7 +9107,7 @@
           <w:noProof/>
         </w:rPr>
         <w:drawing>
-          <wp:anchor distT="0" distB="0" distL="114300" distR="114300" simplePos="0" relativeHeight="251689984" behindDoc="1" locked="0" layoutInCell="1" allowOverlap="1" wp14:anchorId="09EC3BAE" wp14:editId="0C17C273">
+          <wp:anchor distT="0" distB="0" distL="114300" distR="114300" simplePos="0" relativeHeight="251689984" behindDoc="1" locked="0" layoutInCell="1" allowOverlap="1" wp14:anchorId="09EC3BAE" wp14:editId="2BDB7D94">
             <wp:simplePos x="0" y="0"/>
             <wp:positionH relativeFrom="column">
               <wp:posOffset>3228975</wp:posOffset>
@@ -9175,7 +9175,28 @@
           <w:b/>
           <w:bCs/>
         </w:rPr>
-        <w:t xml:space="preserve">Sharon Bjorn (Working Name): </w:t>
+        <w:t>Sharon B</w:t>
+      </w:r>
+      <w:r>
+        <w:rPr>
+          <w:b/>
+          <w:bCs/>
+        </w:rPr>
+        <w:t>r</w:t>
+      </w:r>
+      <w:r>
+        <w:rPr>
+          <w:b/>
+          <w:bCs/>
+        </w:rPr>
+        <w:t>own</w:t>
+      </w:r>
+      <w:r>
+        <w:rPr>
+          <w:b/>
+          <w:bCs/>
+        </w:rPr>
+        <w:t xml:space="preserve"> (Working Name): </w:t>
       </w:r>
       <w:r>
         <w:rPr>
@@ -10588,10 +10609,7 @@
           </w:tcPr>
           <w:p>
             <w:r>
-              <w:t>Shine light in darkness. Switch to high beams for a brighter light.</w:t>
-            </w:r>
-            <w:r>
-              <w:t xml:space="preserve"> Lasts longer.</w:t>
+              <w:t>Shine light in darkness. Switch to high beams for a brighter light. Lasts longer.</w:t>
             </w:r>
           </w:p>
         </w:tc>
@@ -16577,7 +16595,7 @@
 </file>
 
 <file path=word/numbering.xml><?xml version="1.0" encoding="utf-8"?>
-<w:numbering xmlns:wpc="http://schemas.microsoft.com/office/word/2010/wordprocessingCanvas" xmlns:cx="http://schemas.microsoft.com/office/drawing/2014/chartex" xmlns:cx1="http://schemas.microsoft.com/office/drawing/2015/9/8/chartex" xmlns:cx2="http://schemas.microsoft.com/office/drawing/2015/10/21/chartex" xmlns:cx3="http://schemas.microsoft.com/office/drawing/2016/5/9/chartex" xmlns:cx4="http://schemas.microsoft.com/office/drawing/2016/5/10/chartex" xmlns:cx5="http://schemas.microsoft.com/office/drawing/2016/5/11/chartex" xmlns:cx6="http://schemas.microsoft.com/office/drawing/2016/5/12/chartex" xmlns:cx7="http://schemas.microsoft.com/office/drawing/2016/5/13/chartex" xmlns:cx8="http://schemas.microsoft.com/office/drawing/2016/5/14/chartex" xmlns:mc="http://schemas.openxmlformats.org/markup-compatibility/2006" xmlns:aink="http://schemas.microsoft.com/office/drawing/2016/ink" xmlns:am3d="http://schemas.microsoft.com/office/drawing/2017/model3d" xmlns:o="urn:schemas-microsoft-com:office:office" xmlns:oel="http://schemas.microsoft.com/office/2019/extlst" xmlns:r="http://schemas.openxmlformats.org/officeDocument/2006/relationships" xmlns:m="http://schemas.openxmlformats.org/officeDocument/2006/math" xmlns:v="urn:schemas-microsoft-com:vml" xmlns:wp14="http://schemas.microsoft.com/office/word/2010/wordprocessingDrawing" xmlns:wp="http://schemas.openxmlformats.org/drawingml/2006/wordprocessingDrawing" xmlns:w10="urn:schemas-microsoft-com:office:word" xmlns:w="http://schemas.openxmlformats.org/wordprocessingml/2006/main" xmlns:w14="http://schemas.microsoft.com/office/word/2010/wordml" xmlns:w15="http://schemas.microsoft.com/office/word/2012/wordml" xmlns:w16cex="http://schemas.microsoft.com/office/word/2018/wordml/cex" xmlns:w16cid="http://schemas.microsoft.com/office/word/2016/wordml/cid" xmlns:w16="http://schemas.microsoft.com/office/word/2018/wordml" xmlns:w16du="http://schemas.microsoft.com/office/word/2023/wordml/word16du" xmlns:w16sdtdh="http://schemas.microsoft.com/office/word/2020/wordml/sdtdatahash" xmlns:w16se="http://schemas.microsoft.com/office/word/2015/wordml/symex" xmlns:wpg="http://schemas.microsoft.com/office/word/2010/wordprocessingGroup" xmlns:wpi="http://schemas.microsoft.com/office/word/2010/wordprocessingInk" xmlns:wne="http://schemas.microsoft.com/office/word/2006/wordml" xmlns:wps="http://schemas.microsoft.com/office/word/2010/wordprocessingShape" mc:Ignorable="w14 w15 w16se w16cid w16 w16cex w16sdtdh w16du wp14">
+<w:numbering xmlns:wpc="http://schemas.microsoft.com/office/word/2010/wordprocessingCanvas" xmlns:cx="http://schemas.microsoft.com/office/drawing/2014/chartex" xmlns:cx1="http://schemas.microsoft.com/office/drawing/2015/9/8/chartex" xmlns:cx2="http://schemas.microsoft.com/office/drawing/2015/10/21/chartex" xmlns:cx3="http://schemas.microsoft.com/office/drawing/2016/5/9/chartex" xmlns:cx4="http://schemas.microsoft.com/office/drawing/2016/5/10/chartex" xmlns:cx5="http://schemas.microsoft.com/office/drawing/2016/5/11/chartex" xmlns:cx6="http://schemas.microsoft.com/office/drawing/2016/5/12/chartex" xmlns:cx7="http://schemas.microsoft.com/office/drawing/2016/5/13/chartex" xmlns:cx8="http://schemas.microsoft.com/office/drawing/2016/5/14/chartex" xmlns:mc="http://schemas.openxmlformats.org/markup-compatibility/2006" xmlns:aink="http://schemas.microsoft.com/office/drawing/2016/ink" xmlns:am3d="http://schemas.microsoft.com/office/drawing/2017/model3d" xmlns:o="urn:schemas-microsoft-com:office:office" xmlns:oel="http://schemas.microsoft.com/office/2019/extlst" xmlns:r="http://schemas.openxmlformats.org/officeDocument/2006/relationships" xmlns:m="http://schemas.openxmlformats.org/officeDocument/2006/math" xmlns:v="urn:schemas-microsoft-com:vml" xmlns:wp14="http://schemas.microsoft.com/office/word/2010/wordprocessingDrawing" xmlns:wp="http://schemas.openxmlformats.org/drawingml/2006/wordprocessingDrawing" xmlns:w10="urn:schemas-microsoft-com:office:word" xmlns:w="http://schemas.openxmlformats.org/wordprocessingml/2006/main" xmlns:w14="http://schemas.microsoft.com/office/word/2010/wordml" xmlns:w15="http://schemas.microsoft.com/office/word/2012/wordml" xmlns:w16cex="http://schemas.microsoft.com/office/word/2018/wordml/cex" xmlns:w16cid="http://schemas.microsoft.com/office/word/2016/wordml/cid" xmlns:w16="http://schemas.microsoft.com/office/word/2018/wordml" xmlns:w16du="http://schemas.microsoft.com/office/word/2023/wordml/word16du" xmlns:w16sdtdh="http://schemas.microsoft.com/office/word/2020/wordml/sdtdatahash" xmlns:w16sdtfl="http://schemas.microsoft.com/office/word/2024/wordml/sdtformatlock" xmlns:w16se="http://schemas.microsoft.com/office/word/2015/wordml/symex" xmlns:wpg="http://schemas.microsoft.com/office/word/2010/wordprocessingGroup" xmlns:wpi="http://schemas.microsoft.com/office/word/2010/wordprocessingInk" xmlns:wne="http://schemas.microsoft.com/office/word/2006/wordml" xmlns:wps="http://schemas.microsoft.com/office/word/2010/wordprocessingShape" mc:Ignorable="w14 w15 w16se w16cid w16 w16cex w16sdtdh w16sdtfl w16du wp14">
   <w:abstractNum w:abstractNumId="0" w15:restartNumberingAfterBreak="0">
     <w:nsid w:val="01E30408"/>
     <w:multiLevelType w:val="hybridMultilevel"/>
@@ -20386,7 +20404,7 @@
 </file>
 
 <file path=word/styles.xml><?xml version="1.0" encoding="utf-8"?>
-<w:styles xmlns:mc="http://schemas.openxmlformats.org/markup-compatibility/2006" xmlns:r="http://schemas.openxmlformats.org/officeDocument/2006/relationships" xmlns:w="http://schemas.openxmlformats.org/wordprocessingml/2006/main" xmlns:w14="http://schemas.microsoft.com/office/word/2010/wordml" xmlns:w15="http://schemas.microsoft.com/office/word/2012/wordml" xmlns:w16cex="http://schemas.microsoft.com/office/word/2018/wordml/cex" xmlns:w16cid="http://schemas.microsoft.com/office/word/2016/wordml/cid" xmlns:w16="http://schemas.microsoft.com/office/word/2018/wordml" xmlns:w16du="http://schemas.microsoft.com/office/word/2023/wordml/word16du" xmlns:w16sdtdh="http://schemas.microsoft.com/office/word/2020/wordml/sdtdatahash" xmlns:w16se="http://schemas.microsoft.com/office/word/2015/wordml/symex" mc:Ignorable="w14 w15 w16se w16cid w16 w16cex w16sdtdh w16du">
+<w:styles xmlns:mc="http://schemas.openxmlformats.org/markup-compatibility/2006" xmlns:r="http://schemas.openxmlformats.org/officeDocument/2006/relationships" xmlns:w="http://schemas.openxmlformats.org/wordprocessingml/2006/main" xmlns:w14="http://schemas.microsoft.com/office/word/2010/wordml" xmlns:w15="http://schemas.microsoft.com/office/word/2012/wordml" xmlns:w16cex="http://schemas.microsoft.com/office/word/2018/wordml/cex" xmlns:w16cid="http://schemas.microsoft.com/office/word/2016/wordml/cid" xmlns:w16="http://schemas.microsoft.com/office/word/2018/wordml" xmlns:w16du="http://schemas.microsoft.com/office/word/2023/wordml/word16du" xmlns:w16sdtdh="http://schemas.microsoft.com/office/word/2020/wordml/sdtdatahash" xmlns:w16sdtfl="http://schemas.microsoft.com/office/word/2024/wordml/sdtformatlock" xmlns:w16se="http://schemas.microsoft.com/office/word/2015/wordml/symex" mc:Ignorable="w14 w15 w16se w16cid w16 w16cex w16sdtdh w16sdtfl w16du">
   <w:docDefaults>
     <w:rPrDefault>
       <w:rPr>

</xml_diff>